<commit_message>
initial push of in-progress user crud page
also some docs updates
</commit_message>
<xml_diff>
--- a/docs/sprint3/Sprint_3_Backlog-post_sprint.docx
+++ b/docs/sprint3/Sprint_3_Backlog-post_sprint.docx
@@ -17,7 +17,41 @@
           <w:color w:val="000000"/>
           <w:sz w:val="28"/>
         </w:rPr>
-        <w:t>Group 1</w:t>
+        <w:t>Group</w:t>
+      </w:r>
+      <w:r>
+        <w:rPr>
+          <w:rFonts w:ascii="Calibri" w:eastAsia="Calibri" w:hAnsi="Calibri" w:cs="Calibri"/>
+          <w:color w:val="000000"/>
+          <w:sz w:val="28"/>
+        </w:rPr>
+        <w:t xml:space="preserve">-1 - George Garrett, Jake Morris, James Pangia, Dennis Parkman, </w:t>
+      </w:r>
+      <w:proofErr w:type="spellStart"/>
+      <w:r>
+        <w:rPr>
+          <w:rFonts w:ascii="Calibri" w:eastAsia="Calibri" w:hAnsi="Calibri" w:cs="Calibri"/>
+          <w:color w:val="000000"/>
+          <w:sz w:val="28"/>
+        </w:rPr>
+        <w:t>Zeenal</w:t>
+      </w:r>
+      <w:proofErr w:type="spellEnd"/>
+      <w:r>
+        <w:rPr>
+          <w:rFonts w:ascii="Calibri" w:eastAsia="Calibri" w:hAnsi="Calibri" w:cs="Calibri"/>
+          <w:color w:val="000000"/>
+          <w:sz w:val="28"/>
+        </w:rPr>
+        <w:t xml:space="preserve"> Prajapati</w:t>
+      </w:r>
+      <w:r>
+        <w:rPr>
+          <w:rFonts w:ascii="Calibri" w:eastAsia="Calibri" w:hAnsi="Calibri" w:cs="Calibri"/>
+          <w:color w:val="000000"/>
+          <w:sz w:val="28"/>
+        </w:rPr>
+        <w:t xml:space="preserve"> </w:t>
       </w:r>
     </w:p>
     <w:p>
@@ -54,40 +88,6 @@
           <w:sz w:val="28"/>
         </w:rPr>
         <w:t>Professor Frank Richardson</w:t>
-      </w:r>
-    </w:p>
-    <w:p>
-      <w:pPr>
-        <w:spacing w:after="0" w:line="240" w:lineRule="auto"/>
-        <w:rPr>
-          <w:rFonts w:ascii="Calibri" w:eastAsia="Calibri" w:hAnsi="Calibri" w:cs="Calibri"/>
-          <w:color w:val="000000"/>
-          <w:sz w:val="28"/>
-        </w:rPr>
-      </w:pPr>
-      <w:r>
-        <w:rPr>
-          <w:rFonts w:ascii="Calibri" w:eastAsia="Calibri" w:hAnsi="Calibri" w:cs="Calibri"/>
-          <w:color w:val="000000"/>
-          <w:sz w:val="28"/>
-        </w:rPr>
-        <w:t xml:space="preserve">March </w:t>
-      </w:r>
-      <w:r>
-        <w:rPr>
-          <w:rFonts w:ascii="Calibri" w:eastAsia="Calibri" w:hAnsi="Calibri" w:cs="Calibri"/>
-          <w:color w:val="000000"/>
-          <w:sz w:val="28"/>
-        </w:rPr>
-        <w:t>25</w:t>
-      </w:r>
-      <w:r>
-        <w:rPr>
-          <w:rFonts w:ascii="Calibri" w:eastAsia="Calibri" w:hAnsi="Calibri" w:cs="Calibri"/>
-          <w:color w:val="000000"/>
-          <w:sz w:val="28"/>
-        </w:rPr>
-        <w:t>, 2022</w:t>
       </w:r>
     </w:p>
     <w:p>

</xml_diff>